<commit_message>
feat(main): add filters lab-4
</commit_message>
<xml_diff>
--- a/labs/lab01/report/report.docx
+++ b/labs/lab01/report/report.docx
@@ -574,7 +574,7 @@
               <a:graphicData uri="http://schemas.openxmlformats.org/drawingml/2006/picture">
                 <pic:pic>
                   <pic:nvPicPr>
-                    <pic:cNvPr descr="image/1.1.png" id="0" name="Picture"/>
+                    <pic:cNvPr descr="image/1.png" id="0" name="Picture"/>
                     <pic:cNvPicPr>
                       <a:picLocks noChangeArrowheads="1" noChangeAspect="1"/>
                     </pic:cNvPicPr>
@@ -633,7 +633,7 @@
               <a:graphicData uri="http://schemas.openxmlformats.org/drawingml/2006/picture">
                 <pic:pic>
                   <pic:nvPicPr>
-                    <pic:cNvPr descr="image/1.2.png" id="0" name="Picture"/>
+                    <pic:cNvPr descr="image/2.png" id="0" name="Picture"/>
                     <pic:cNvPicPr>
                       <a:picLocks noChangeArrowheads="1" noChangeAspect="1"/>
                     </pic:cNvPicPr>
@@ -692,7 +692,7 @@
               <a:graphicData uri="http://schemas.openxmlformats.org/drawingml/2006/picture">
                 <pic:pic>
                   <pic:nvPicPr>
-                    <pic:cNvPr descr="image/1.3.png" id="0" name="Picture"/>
+                    <pic:cNvPr descr="image/3.png" id="0" name="Picture"/>
                     <pic:cNvPicPr>
                       <a:picLocks noChangeArrowheads="1" noChangeAspect="1"/>
                     </pic:cNvPicPr>
@@ -751,7 +751,7 @@
               <a:graphicData uri="http://schemas.openxmlformats.org/drawingml/2006/picture">
                 <pic:pic>
                   <pic:nvPicPr>
-                    <pic:cNvPr descr="image/1.4.png" id="0" name="Picture"/>
+                    <pic:cNvPr descr="image/4.png" id="0" name="Picture"/>
                     <pic:cNvPicPr>
                       <a:picLocks noChangeArrowheads="1" noChangeAspect="1"/>
                     </pic:cNvPicPr>
@@ -810,7 +810,7 @@
               <a:graphicData uri="http://schemas.openxmlformats.org/drawingml/2006/picture">
                 <pic:pic>
                   <pic:nvPicPr>
-                    <pic:cNvPr descr="image/1.5.png" id="0" name="Picture"/>
+                    <pic:cNvPr descr="image/5.png" id="0" name="Picture"/>
                     <pic:cNvPicPr>
                       <a:picLocks noChangeArrowheads="1" noChangeAspect="1"/>
                     </pic:cNvPicPr>
@@ -869,7 +869,7 @@
               <a:graphicData uri="http://schemas.openxmlformats.org/drawingml/2006/picture">
                 <pic:pic>
                   <pic:nvPicPr>
-                    <pic:cNvPr descr="image/1.6.png" id="0" name="Picture"/>
+                    <pic:cNvPr descr="image/6.png" id="0" name="Picture"/>
                     <pic:cNvPicPr>
                       <a:picLocks noChangeArrowheads="1" noChangeAspect="1"/>
                     </pic:cNvPicPr>
@@ -928,7 +928,7 @@
               <a:graphicData uri="http://schemas.openxmlformats.org/drawingml/2006/picture">
                 <pic:pic>
                   <pic:nvPicPr>
-                    <pic:cNvPr descr="image/1.7.png" id="0" name="Picture"/>
+                    <pic:cNvPr descr="image/7.png" id="0" name="Picture"/>
                     <pic:cNvPicPr>
                       <a:picLocks noChangeArrowheads="1" noChangeAspect="1"/>
                     </pic:cNvPicPr>
@@ -987,7 +987,7 @@
               <a:graphicData uri="http://schemas.openxmlformats.org/drawingml/2006/picture">
                 <pic:pic>
                   <pic:nvPicPr>
-                    <pic:cNvPr descr="image/1.8.png" id="0" name="Picture"/>
+                    <pic:cNvPr descr="image/8.png" id="0" name="Picture"/>
                     <pic:cNvPicPr>
                       <a:picLocks noChangeArrowheads="1" noChangeAspect="1"/>
                     </pic:cNvPicPr>
@@ -1046,7 +1046,7 @@
               <a:graphicData uri="http://schemas.openxmlformats.org/drawingml/2006/picture">
                 <pic:pic>
                   <pic:nvPicPr>
-                    <pic:cNvPr descr="image/1.9.png" id="0" name="Picture"/>
+                    <pic:cNvPr descr="image/9.png" id="0" name="Picture"/>
                     <pic:cNvPicPr>
                       <a:picLocks noChangeArrowheads="1" noChangeAspect="1"/>
                     </pic:cNvPicPr>
@@ -1105,7 +1105,7 @@
               <a:graphicData uri="http://schemas.openxmlformats.org/drawingml/2006/picture">
                 <pic:pic>
                   <pic:nvPicPr>
-                    <pic:cNvPr descr="image/1.10.png" id="0" name="Picture"/>
+                    <pic:cNvPr descr="image/10.png" id="0" name="Picture"/>
                     <pic:cNvPicPr>
                       <a:picLocks noChangeArrowheads="1" noChangeAspect="1"/>
                     </pic:cNvPicPr>
@@ -1164,7 +1164,7 @@
               <a:graphicData uri="http://schemas.openxmlformats.org/drawingml/2006/picture">
                 <pic:pic>
                   <pic:nvPicPr>
-                    <pic:cNvPr descr="image/1.11.png" id="0" name="Picture"/>
+                    <pic:cNvPr descr="image/11.png" id="0" name="Picture"/>
                     <pic:cNvPicPr>
                       <a:picLocks noChangeArrowheads="1" noChangeAspect="1"/>
                     </pic:cNvPicPr>
@@ -1223,7 +1223,7 @@
               <a:graphicData uri="http://schemas.openxmlformats.org/drawingml/2006/picture">
                 <pic:pic>
                   <pic:nvPicPr>
-                    <pic:cNvPr descr="image/1.12.png" id="0" name="Picture"/>
+                    <pic:cNvPr descr="image/12.png" id="0" name="Picture"/>
                     <pic:cNvPicPr>
                       <a:picLocks noChangeArrowheads="1" noChangeAspect="1"/>
                     </pic:cNvPicPr>
@@ -1288,7 +1288,7 @@
               <a:graphicData uri="http://schemas.openxmlformats.org/drawingml/2006/picture">
                 <pic:pic>
                   <pic:nvPicPr>
-                    <pic:cNvPr descr="image/1.13.png" id="0" name="Picture"/>
+                    <pic:cNvPr descr="image/13.png" id="0" name="Picture"/>
                     <pic:cNvPicPr>
                       <a:picLocks noChangeArrowheads="1" noChangeAspect="1"/>
                     </pic:cNvPicPr>
@@ -1347,7 +1347,7 @@
               <a:graphicData uri="http://schemas.openxmlformats.org/drawingml/2006/picture">
                 <pic:pic>
                   <pic:nvPicPr>
-                    <pic:cNvPr descr="image/1.14.png" id="0" name="Picture"/>
+                    <pic:cNvPr descr="image/14.png" id="0" name="Picture"/>
                     <pic:cNvPicPr>
                       <a:picLocks noChangeArrowheads="1" noChangeAspect="1"/>
                     </pic:cNvPicPr>

</xml_diff>